<commit_message>
add OOTIAS of people & student perspective
</commit_message>
<xml_diff>
--- a/12140127李锋毕业论文-V0.8.docx
+++ b/12140127李锋毕业论文-V0.8.docx
@@ -31,7 +31,7 @@
           <v:shape id="_x0000_i1025" type="#_x0000_t75" style="width:57.75pt;height:57pt" o:ole="">
             <v:imagedata r:id="rId8" o:title=""/>
           </v:shape>
-          <o:OLEObject Type="Embed" ProgID="PBrush" ShapeID="_x0000_i1025" DrawAspect="Content" ObjectID="_1522781290" r:id="rId9"/>
+          <o:OLEObject Type="Embed" ProgID="PBrush" ShapeID="_x0000_i1025" DrawAspect="Content" ObjectID="_1522828225" r:id="rId9"/>
         </w:object>
       </w:r>
       <w:r>
@@ -39,7 +39,7 @@
           <v:shape id="_x0000_i1026" type="#_x0000_t75" style="width:3in;height:57.75pt" o:ole="" filled="t" fillcolor="black">
             <v:imagedata r:id="rId10" o:title=""/>
           </v:shape>
-          <o:OLEObject Type="Embed" ProgID="PBrush" ShapeID="_x0000_i1026" DrawAspect="Content" ObjectID="_1522781291" r:id="rId11"/>
+          <o:OLEObject Type="Embed" ProgID="PBrush" ShapeID="_x0000_i1026" DrawAspect="Content" ObjectID="_1522828226" r:id="rId11"/>
         </w:object>
       </w:r>
     </w:p>
@@ -7038,6 +7038,7 @@
       <w:r>
         <w:rPr>
           <w:rFonts w:ascii="Times New Roman" w:eastAsia="宋体" w:hAnsi="Times New Roman" w:cs="Times New Roman" w:hint="eastAsia"/>
+          <w:highlight w:val="yellow"/>
         </w:rPr>
         <w:t>这一段介绍什么是参与者视角的课堂观察和什么是旁观者视角的课堂观察</w:t>
       </w:r>
@@ -7081,7 +7082,19 @@
         <w:rPr>
           <w:rFonts w:ascii="Times New Roman" w:eastAsia="宋体" w:hAnsi="Times New Roman" w:cs="Times New Roman" w:hint="eastAsia"/>
         </w:rPr>
-        <w:t>由于学生视角的课堂教学录像研究所需要的必备条件是可穿戴设备，如智能眼镜，运动相机。在过去数年时间里面，这</w:t>
+        <w:t>由于学生视角的课堂教学录像研究所需要的必备条件是可穿戴设备，如智能眼镜，运动相机</w:t>
+      </w:r>
+      <w:r>
+        <w:rPr>
+          <w:rFonts w:ascii="Times New Roman" w:eastAsia="宋体" w:hAnsi="Times New Roman" w:cs="Times New Roman" w:hint="eastAsia"/>
+        </w:rPr>
+        <w:t>等</w:t>
+      </w:r>
+      <w:r>
+        <w:rPr>
+          <w:rFonts w:ascii="Times New Roman" w:eastAsia="宋体" w:hAnsi="Times New Roman" w:cs="Times New Roman" w:hint="eastAsia"/>
+        </w:rPr>
+        <w:t>。在过去数年时间里面，这</w:t>
       </w:r>
       <w:r>
         <w:rPr>
@@ -7200,7 +7213,25 @@
         <w:rPr>
           <w:rFonts w:ascii="Times New Roman" w:eastAsia="宋体" w:hAnsi="Times New Roman" w:cs="Times New Roman" w:hint="eastAsia"/>
         </w:rPr>
-        <w:t>，改进学生对于材料失效机制的理解，同时增加学生在材料科学课程的动机。</w:t>
+        <w:t>，增强了</w:t>
+      </w:r>
+      <w:r>
+        <w:rPr>
+          <w:rFonts w:ascii="Times New Roman" w:eastAsia="宋体" w:hAnsi="Times New Roman" w:cs="Times New Roman" w:hint="eastAsia"/>
+        </w:rPr>
+        <w:t>学生对于材料失</w:t>
+      </w:r>
+      <w:r>
+        <w:rPr>
+          <w:rFonts w:ascii="Times New Roman" w:eastAsia="宋体" w:hAnsi="Times New Roman" w:cs="Times New Roman" w:hint="eastAsia"/>
+        </w:rPr>
+        <w:t>效机制的理解，同时增加学生学习</w:t>
+      </w:r>
+      <w:r>
+        <w:rPr>
+          <w:rFonts w:ascii="Times New Roman" w:eastAsia="宋体" w:hAnsi="Times New Roman" w:cs="Times New Roman" w:hint="eastAsia"/>
+        </w:rPr>
+        <w:t>材料科学课程的动机。</w:t>
       </w:r>
       <w:r>
         <w:rPr>
@@ -8397,6 +8428,12 @@
         <w:rPr>
           <w:rFonts w:ascii="Times New Roman" w:hAnsi="Times New Roman" w:hint="eastAsia"/>
         </w:rPr>
+        <w:t>类似</w:t>
+      </w:r>
+      <w:r>
+        <w:rPr>
+          <w:rFonts w:ascii="Times New Roman" w:hAnsi="Times New Roman" w:hint="eastAsia"/>
+        </w:rPr>
         <w:t>OOTIAS</w:t>
       </w:r>
       <w:r>
@@ -8868,34 +8905,29 @@
         <w:ind w:firstLineChars="0" w:firstLine="420"/>
         <w:rPr>
           <w:rFonts w:ascii="Times New Roman" w:hAnsi="Times New Roman"/>
-          <w:color w:val="BFBFBF" w:themeColor="background1" w:themeShade="BF"/>
         </w:rPr>
       </w:pPr>
       <w:r>
         <w:rPr>
           <w:rFonts w:ascii="Times New Roman" w:hAnsi="Times New Roman"/>
-          <w:color w:val="BFBFBF" w:themeColor="background1" w:themeShade="BF"/>
         </w:rPr>
         <w:t>学生与他人维度主要记录的是学生视角所观察到的教师及其同学的言语行为和非言语行为</w:t>
       </w:r>
       <w:r>
         <w:rPr>
           <w:rFonts w:ascii="Times New Roman" w:hAnsi="Times New Roman" w:hint="eastAsia"/>
-          <w:color w:val="BFBFBF" w:themeColor="background1" w:themeShade="BF"/>
         </w:rPr>
         <w:t>。</w:t>
       </w:r>
       <w:r>
         <w:rPr>
           <w:rFonts w:ascii="Times New Roman" w:hAnsi="Times New Roman"/>
-          <w:color w:val="BFBFBF" w:themeColor="background1" w:themeShade="BF"/>
         </w:rPr>
         <w:t>学生本人维度则主要记录的是学生的言语行为和非言语行为</w:t>
       </w:r>
       <w:r>
         <w:rPr>
           <w:rFonts w:ascii="Times New Roman" w:hAnsi="Times New Roman" w:hint="eastAsia"/>
-          <w:color w:val="BFBFBF" w:themeColor="background1" w:themeShade="BF"/>
         </w:rPr>
         <w:t>。</w:t>
       </w:r>
@@ -15402,7 +15434,18 @@
         <w:rPr>
           <w:rFonts w:hint="eastAsia"/>
         </w:rPr>
-        <w:t>环境下课堂教学互动行为；二是使用</w:t>
+        <w:t>环境下课堂教学互动行为；</w:t>
+      </w:r>
+    </w:p>
+    <w:p>
+      <w:pPr>
+        <w:ind w:firstLine="420"/>
+      </w:pPr>
+      <w:r>
+        <w:rPr>
+          <w:rFonts w:hint="eastAsia"/>
+        </w:rPr>
+        <w:t>二是使用</w:t>
       </w:r>
       <w:r>
         <w:rPr>
@@ -15549,7 +15592,19 @@
         <w:rPr>
           <w:rFonts w:hint="eastAsia"/>
         </w:rPr>
-        <w:t>。随后进行思想教育。再总结随机抽样方法，引出目的抽样。通过具体案例讲解目的抽样过程，再进行思想熏陶。在总结随机抽样和目的抽样，抛出问题，为下节课买下伏笔。通过案例教学加点评总结的方式，从表</w:t>
+        <w:t>。随后进行思想教育。再总结随机抽样方法，引出目的抽样。通过具体案例讲解目的抽样过程，再进行思想熏陶。</w:t>
+      </w:r>
+      <w:r>
+        <w:rPr>
+          <w:rFonts w:hint="eastAsia"/>
+        </w:rPr>
+        <w:t>最后</w:t>
+      </w:r>
+      <w:r>
+        <w:rPr>
+          <w:rFonts w:hint="eastAsia"/>
+        </w:rPr>
+        <w:t>总结随机抽样和目的抽样，抛出问题，为下节课买下伏笔。通过案例教学加点评总结的方式，从表</w:t>
       </w:r>
       <w:r>
         <w:rPr>
@@ -15561,7 +15616,19 @@
         <w:rPr>
           <w:rFonts w:hint="eastAsia"/>
         </w:rPr>
-        <w:t>中我们可以了解到两种视角下教学的基本结构。教师言语占课堂教学时间的</w:t>
+        <w:t>中我们可以了解到两种视角下教学的基本结构。教师言语</w:t>
+      </w:r>
+      <w:r>
+        <w:rPr>
+          <w:rFonts w:hint="eastAsia"/>
+        </w:rPr>
+        <w:t>约占</w:t>
+      </w:r>
+      <w:r>
+        <w:rPr>
+          <w:rFonts w:hint="eastAsia"/>
+        </w:rPr>
+        <w:t>占课堂教学时间的</w:t>
       </w:r>
       <w:r>
         <w:rPr>
@@ -15738,7 +15805,13 @@
               <w:ind w:firstLineChars="0" w:firstLine="0"/>
             </w:pPr>
             <w:r>
-              <w:t>学生视角的</w:t>
+              <w:t>学生</w:t>
+            </w:r>
+            <w:r>
+              <w:t>alpha</w:t>
+            </w:r>
+            <w:r>
+              <w:t>视角的</w:t>
             </w:r>
             <w:r>
               <w:rPr>
@@ -16149,8 +16222,24 @@
         </w:rPr>
         <w:t>的数据还表明，</w:t>
       </w:r>
-      <w:bookmarkStart w:id="40" w:name="_GoBack"/>
-      <w:bookmarkEnd w:id="40"/>
+      <w:r>
+        <w:rPr>
+          <w:rFonts w:hint="eastAsia"/>
+        </w:rPr>
+        <w:t>不同视角观察到的课堂在教师与学生言语比率、做练习比率与教师和学生操纵技术比率方面存在差异。结合课堂观察的实际情况，我们认为上述差异的产生与课堂观察的视角不同有关。学生视角的</w:t>
+      </w:r>
+      <w:r>
+        <w:rPr>
+          <w:rFonts w:hint="eastAsia"/>
+        </w:rPr>
+        <w:t>1:1</w:t>
+      </w:r>
+      <w:r>
+        <w:rPr>
+          <w:rFonts w:hint="eastAsia"/>
+        </w:rPr>
+        <w:t>数字化课堂观察带来了如下变化。</w:t>
+      </w:r>
     </w:p>
     <w:p>
       <w:pPr>
@@ -16160,19 +16249,13 @@
         <w:rPr>
           <w:rFonts w:hint="eastAsia"/>
         </w:rPr>
-        <w:t>两类课堂在教师与学生言语比率、沉默或混乱比率以及做练习比率与学生操纵技术比率等方面存在差异。结合课堂观察的实际情况，我们认为上述差异的产生与课堂环境技术的支持有关。</w:t>
-      </w:r>
-      <w:r>
-        <w:rPr>
-          <w:rFonts w:hint="eastAsia"/>
-        </w:rPr>
-        <w:t>1:1</w:t>
-      </w:r>
-      <w:r>
-        <w:rPr>
-          <w:rFonts w:hint="eastAsia"/>
-        </w:rPr>
-        <w:t>数字化课堂为教学互动行为带来如下变化。</w:t>
+        <w:t>1.</w:t>
+      </w:r>
+      <w:r>
+        <w:rPr>
+          <w:rFonts w:hint="eastAsia"/>
+        </w:rPr>
+        <w:t>记录学生看到的场景。</w:t>
       </w:r>
     </w:p>
     <w:p>
@@ -16183,76 +16266,49 @@
         <w:rPr>
           <w:rFonts w:hint="eastAsia"/>
         </w:rPr>
-        <w:t>1</w:t>
-      </w:r>
-      <w:r>
-        <w:t>.</w:t>
-      </w:r>
-      <w:r>
-        <w:rPr>
-          <w:rFonts w:hint="eastAsia"/>
-        </w:rPr>
-        <w:t>及时反馈能增强人与人互动的针对性。</w:t>
-      </w:r>
-      <w:r>
-        <w:rPr>
-          <w:rFonts w:hint="eastAsia"/>
-        </w:rPr>
-        <w:t>1:1</w:t>
-      </w:r>
-      <w:r>
-        <w:rPr>
-          <w:rFonts w:hint="eastAsia"/>
-        </w:rPr>
-        <w:t>数字化课堂中教师言语与学生言语比率之和（</w:t>
-      </w:r>
-      <w:r>
-        <w:rPr>
-          <w:rFonts w:hint="eastAsia"/>
-        </w:rPr>
-        <w:t>40.12%</w:t>
-      </w:r>
-      <w:r>
-        <w:rPr>
-          <w:rFonts w:hint="eastAsia"/>
-        </w:rPr>
-        <w:t>）低于多媒体教室中教师言语与学生言语比率之和（</w:t>
-      </w:r>
-      <w:r>
-        <w:rPr>
-          <w:rFonts w:hint="eastAsia"/>
-        </w:rPr>
-        <w:t>47.51%</w:t>
-      </w:r>
-      <w:r>
-        <w:rPr>
-          <w:rFonts w:hint="eastAsia"/>
-        </w:rPr>
-        <w:t>）。传统课堂或多媒体教室中的反馈一般是通过言语行为实现的，教师主要是根据表面现象与主观经验判断学生的知识掌握情况，无法了解是否发生了有意义的教学互动行为，导致教师只能凭经验授课，缺少学生认知情况的掌握与分析，势必造成较多时间的交流与讨论，使多媒体教室中教师和学生的言语比率相对较高。</w:t>
-      </w:r>
-      <w:r>
-        <w:rPr>
-          <w:rFonts w:hint="eastAsia"/>
-        </w:rPr>
-        <w:t>1:1</w:t>
-      </w:r>
-      <w:r>
-        <w:rPr>
-          <w:rFonts w:hint="eastAsia"/>
-        </w:rPr>
-        <w:t>数字化课堂中教师可以通过智慧教学支持系统及时收集学生练习情况，对学情进行分析，然而在</w:t>
-      </w:r>
-      <w:r>
-        <w:rPr>
-          <w:rFonts w:hint="eastAsia"/>
-        </w:rPr>
-        <w:t>ITIAS</w:t>
-      </w:r>
-      <w:r>
-        <w:rPr>
-          <w:rFonts w:hint="eastAsia"/>
-        </w:rPr>
-        <w:t>编码系统中，这类行为无法区分。</w:t>
+        <w:t>学生个体之间千差万别，不同的学生看到的和听到的课堂场景是不一样的。</w:t>
+      </w:r>
+      <w:r>
+        <w:rPr>
+          <w:rFonts w:hint="eastAsia"/>
+        </w:rPr>
+        <w:t>就像电影《罗生门》，同样的结局，却有</w:t>
+      </w:r>
+      <w:r>
+        <w:rPr>
+          <w:rFonts w:hint="eastAsia"/>
+        </w:rPr>
+        <w:t>4</w:t>
+      </w:r>
+      <w:r>
+        <w:rPr>
+          <w:rFonts w:hint="eastAsia"/>
+        </w:rPr>
+        <w:t>段截然不同的故事；就像戏剧《哈姆雷特》，一千个读者就有一千个哈姆雷替。同样一节课堂，就算最后的同学们的学习效果都一样，学习的心路历程确可能大不相同，</w:t>
+      </w:r>
+      <w:r>
+        <w:rPr>
+          <w:rFonts w:hint="eastAsia"/>
+        </w:rPr>
+        <w:t>50</w:t>
+      </w:r>
+      <w:r>
+        <w:rPr>
+          <w:rFonts w:hint="eastAsia"/>
+        </w:rPr>
+        <w:t>个学生就有</w:t>
+      </w:r>
+      <w:r>
+        <w:rPr>
+          <w:rFonts w:hint="eastAsia"/>
+        </w:rPr>
+        <w:t>50</w:t>
+      </w:r>
+      <w:r>
+        <w:rPr>
+          <w:rFonts w:hint="eastAsia"/>
+        </w:rPr>
+        <w:t>节课堂。</w:t>
       </w:r>
     </w:p>
     <w:p>
@@ -16263,142 +16319,172 @@
         <w:rPr>
           <w:rFonts w:hint="eastAsia"/>
         </w:rPr>
-        <w:t>2</w:t>
-      </w:r>
-      <w:r>
-        <w:t>.</w:t>
-      </w:r>
-      <w:r>
-        <w:rPr>
-          <w:rFonts w:hint="eastAsia"/>
-        </w:rPr>
-        <w:t>可视化互动技术能缩短课堂沉默或混乱的时间。</w:t>
-      </w:r>
-      <w:r>
-        <w:rPr>
-          <w:rFonts w:hint="eastAsia"/>
-        </w:rPr>
-        <w:t>1:1</w:t>
-      </w:r>
-      <w:r>
-        <w:rPr>
-          <w:rFonts w:hint="eastAsia"/>
-        </w:rPr>
-        <w:t>数字化课堂中沉默或混乱的比率（</w:t>
-      </w:r>
-      <w:r>
-        <w:rPr>
-          <w:rFonts w:hint="eastAsia"/>
-        </w:rPr>
-        <w:t>3.86%</w:t>
-      </w:r>
-      <w:r>
-        <w:rPr>
-          <w:rFonts w:hint="eastAsia"/>
-        </w:rPr>
-        <w:t>）低于多媒体教室中沉默或混乱的比率（</w:t>
-      </w:r>
-      <w:r>
-        <w:rPr>
-          <w:rFonts w:hint="eastAsia"/>
-        </w:rPr>
-        <w:t>5.75%</w:t>
-      </w:r>
-      <w:r>
-        <w:rPr>
-          <w:rFonts w:hint="eastAsia"/>
-        </w:rPr>
-        <w:t>）。在</w:t>
-      </w:r>
-      <w:r>
-        <w:rPr>
-          <w:rFonts w:hint="eastAsia"/>
-        </w:rPr>
-        <w:t>1:1</w:t>
-      </w:r>
-      <w:r>
-        <w:rPr>
-          <w:rFonts w:hint="eastAsia"/>
-        </w:rPr>
-        <w:t>数字化课堂中，教师通过可视化互动技术确保每位学生的作品都能有效率和有效果地展示，这节省了教师“设备、软件工具切换”的时间，避免了课堂教学中不必要的“沉默或混乱”。然而，基于可视化互动技术进行作品分享与展示，设备、软件工具切换等教师操作技术的行为在</w:t>
-      </w:r>
-      <w:r>
-        <w:rPr>
-          <w:rFonts w:hint="eastAsia"/>
-        </w:rPr>
-        <w:t>ITIAS</w:t>
-      </w:r>
-      <w:r>
-        <w:rPr>
-          <w:rFonts w:hint="eastAsia"/>
-        </w:rPr>
-        <w:t>中无法区分。</w:t>
+        <w:t>通过表</w:t>
+      </w:r>
+      <w:r>
+        <w:rPr>
+          <w:rFonts w:hint="eastAsia"/>
+        </w:rPr>
+        <w:t>3</w:t>
+      </w:r>
+      <w:r>
+        <w:rPr>
+          <w:rFonts w:hint="eastAsia"/>
+        </w:rPr>
+        <w:t>我们发现该学生视角的教师言语比率、学生言语比率、沉默或混乱比率、教师操纵技术比率都比旁观者视角的比率要低，而这些指标反映的是总体学生参与课堂的程度，</w:t>
+      </w:r>
+      <w:r>
+        <w:rPr>
+          <w:rFonts w:hint="eastAsia"/>
+        </w:rPr>
+        <w:t>可以发现该学生参与课堂的程度较低。通过对比学生视角和旁观者视角我们可以发现不同学生参与课堂的程度。</w:t>
       </w:r>
     </w:p>
     <w:p>
       <w:pPr>
         <w:ind w:firstLineChars="0" w:firstLine="420"/>
-      </w:pPr>
-      <w:r>
-        <w:rPr>
-          <w:rFonts w:hint="eastAsia"/>
-        </w:rPr>
-        <w:t>3.</w:t>
-      </w:r>
-      <w:r>
-        <w:rPr>
-          <w:rFonts w:hint="eastAsia"/>
-        </w:rPr>
-        <w:t>1:1</w:t>
-      </w:r>
-      <w:r>
-        <w:rPr>
-          <w:rFonts w:hint="eastAsia"/>
-        </w:rPr>
-        <w:t>技术能创设自主学习环境。在</w:t>
-      </w:r>
-      <w:r>
-        <w:rPr>
-          <w:rFonts w:hint="eastAsia"/>
-        </w:rPr>
-        <w:t>1:1</w:t>
-      </w:r>
-      <w:r>
-        <w:rPr>
-          <w:rFonts w:hint="eastAsia"/>
-        </w:rPr>
-        <w:t>数字化课堂中，学生基于学习终端进行自主练习、实践创作或成果展示。但在改进前的编码里，这些丰富的学生与技术互动的行为都简单地归为“学生操作技术”，技术在学生学习中的应用层次难以表现出来。综上所述，</w:t>
-      </w:r>
-      <w:r>
-        <w:rPr>
-          <w:rFonts w:hint="eastAsia"/>
-        </w:rPr>
-        <w:t>ITIAS</w:t>
-      </w:r>
-      <w:r>
-        <w:rPr>
-          <w:rFonts w:hint="eastAsia"/>
-        </w:rPr>
-        <w:t>无法把这节课的丰富内涵，尤其是无法将</w:t>
-      </w:r>
-      <w:r>
-        <w:rPr>
-          <w:rFonts w:hint="eastAsia"/>
-        </w:rPr>
-        <w:t>1:1</w:t>
-      </w:r>
-      <w:r>
-        <w:rPr>
-          <w:rFonts w:hint="eastAsia"/>
-        </w:rPr>
-        <w:t>数字化课堂中人与技术互动的丰富内涵真实反映</w:t>
-      </w:r>
+        <w:rPr>
+          <w:rFonts w:hint="eastAsia"/>
+        </w:rPr>
+      </w:pPr>
+      <w:r>
+        <w:rPr>
+          <w:rFonts w:hint="eastAsia"/>
+        </w:rPr>
+        <w:t>学生</w:t>
+      </w:r>
+      <w:r>
+        <w:rPr>
+          <w:rFonts w:hint="eastAsia"/>
+        </w:rPr>
+        <w:t>alpha</w:t>
+      </w:r>
+      <w:r>
+        <w:rPr>
+          <w:rFonts w:hint="eastAsia"/>
+        </w:rPr>
+        <w:t>视角的做练习比率</w:t>
+      </w:r>
+      <w:r>
+        <w:rPr>
+          <w:rFonts w:hint="eastAsia"/>
+        </w:rPr>
+        <w:t>、</w:t>
+      </w:r>
+      <w:r>
+        <w:rPr>
+          <w:rFonts w:hint="eastAsia"/>
+        </w:rPr>
+        <w:t>学生操纵技术比率比旁观者视角的比率要高，</w:t>
+      </w:r>
+      <w:r>
+        <w:rPr>
+          <w:rFonts w:hint="eastAsia"/>
+        </w:rPr>
+        <w:t>由此可推测出</w:t>
+      </w:r>
+      <w:r>
+        <w:rPr>
+          <w:rFonts w:hint="eastAsia"/>
+        </w:rPr>
+        <w:t>学生视角比旁观者视角能够发现更多学生的个体行为。</w:t>
+      </w:r>
+      <w:r>
+        <w:rPr>
+          <w:rFonts w:hint="eastAsia"/>
+        </w:rPr>
+        <w:t>而</w:t>
+      </w:r>
+      <w:r>
+        <w:rPr>
+          <w:rFonts w:hint="eastAsia"/>
+        </w:rPr>
+        <w:t>OOTIAS</w:t>
+      </w:r>
+      <w:r>
+        <w:rPr>
+          <w:rFonts w:hint="eastAsia"/>
+        </w:rPr>
+        <w:t>编码系统中，诸如学生记笔记、静听、走神打瞌睡这类个体行为无法区分。</w:t>
+      </w:r>
+    </w:p>
+    <w:p>
+      <w:pPr>
+        <w:ind w:firstLineChars="0" w:firstLine="420"/>
+      </w:pPr>
+      <w:r>
+        <w:rPr>
+          <w:rFonts w:hint="eastAsia"/>
+        </w:rPr>
+        <w:t>2.</w:t>
+      </w:r>
+      <w:r>
+        <w:t>能间接约束学生的行为</w:t>
+      </w:r>
+      <w:r>
+        <w:rPr>
+          <w:rFonts w:hint="eastAsia"/>
+        </w:rPr>
+        <w:t>。</w:t>
+      </w:r>
+    </w:p>
+    <w:p>
+      <w:pPr>
+        <w:ind w:firstLineChars="0" w:firstLine="420"/>
+      </w:pPr>
+      <w:r>
+        <w:rPr>
+          <w:rFonts w:hint="eastAsia"/>
+        </w:rPr>
+        <w:t>可穿戴设备对学生有一定的压力，能够间接约束学生的行为，在课后的访谈中我们了解到为了记录学生视角的视频给学生佩戴运动相机，学生上课的时候一开始还比较拘束，随着时间的推移，就不会感到不自在了，但是上课玩手机的频率也少了很多。</w:t>
+      </w:r>
+    </w:p>
+    <w:p>
+      <w:pPr>
+        <w:ind w:firstLineChars="0" w:firstLine="420"/>
+      </w:pPr>
       <w:r>
         <w:rPr>
           <w:rFonts w:hint="eastAsia"/>
         </w:rPr>
         <w:lastRenderedPageBreak/>
-        <w:t>出来。</w:t>
+        <w:t>综上所述，</w:t>
+      </w:r>
+      <w:r>
+        <w:rPr>
+          <w:rFonts w:hint="eastAsia"/>
+        </w:rPr>
+        <w:t>OOT</w:t>
+      </w:r>
+      <w:r>
+        <w:rPr>
+          <w:rFonts w:hint="eastAsia"/>
+        </w:rPr>
+        <w:t>IAS</w:t>
+      </w:r>
+      <w:r>
+        <w:rPr>
+          <w:rFonts w:hint="eastAsia"/>
+        </w:rPr>
+        <w:t>无法把这节课学生参与课堂的总体情况，尤其是非教学互动</w:t>
+      </w:r>
+      <w:r>
+        <w:rPr>
+          <w:rFonts w:hint="eastAsia"/>
+        </w:rPr>
+        <w:t>的</w:t>
+      </w:r>
+      <w:r>
+        <w:rPr>
+          <w:rFonts w:hint="eastAsia"/>
+        </w:rPr>
+        <w:t>情况</w:t>
+      </w:r>
+      <w:r>
+        <w:rPr>
+          <w:rFonts w:hint="eastAsia"/>
+        </w:rPr>
+        <w:t>真实反映出来。</w:t>
       </w:r>
     </w:p>
     <w:p>
@@ -16414,7 +16500,7 @@
           <w:b/>
         </w:rPr>
       </w:pPr>
-      <w:bookmarkStart w:id="41" w:name="_Toc448734090"/>
+      <w:bookmarkStart w:id="40" w:name="_Toc448734090"/>
       <w:r>
         <w:rPr>
           <w:rFonts w:hint="eastAsia"/>
@@ -16471,7 +16557,7 @@
         </w:rPr>
         <w:t>进行分析</w:t>
       </w:r>
-      <w:bookmarkEnd w:id="41"/>
+      <w:bookmarkEnd w:id="40"/>
     </w:p>
     <w:p>
       <w:pPr>
@@ -16577,7 +16663,15 @@
         <w:rPr>
           <w:rFonts w:hint="eastAsia"/>
         </w:rPr>
-        <w:t>）。除此之外，技术的“间接作用”在两类课堂中也占有较大比重，仅从“直接作用”分析将忽略技术对课堂教学互动的支持作用。这也表明了本文对</w:t>
+        <w:t>）。除此之外，技术的“间接作用”在两类课堂中也占有较大比重，仅从“直</w:t>
+      </w:r>
+      <w:bookmarkStart w:id="41" w:name="_GoBack"/>
+      <w:bookmarkEnd w:id="41"/>
+      <w:r>
+        <w:rPr>
+          <w:rFonts w:hint="eastAsia"/>
+        </w:rPr>
+        <w:t>接作用”分析将忽略技术对课堂教学互动的支持作用。这也表明了本文对</w:t>
       </w:r>
       <w:r>
         <w:rPr>
@@ -17288,7 +17382,14 @@
         <w:rPr>
           <w:rFonts w:hint="eastAsia"/>
         </w:rPr>
-        <w:t>的时间是对所创作作品的汇报与演示</w:t>
+        <w:t>的时间是对所创作</w:t>
+      </w:r>
+      <w:r>
+        <w:rPr>
+          <w:rFonts w:hint="eastAsia"/>
+        </w:rPr>
+        <w:lastRenderedPageBreak/>
+        <w:t>作品的汇报与演示</w:t>
       </w:r>
       <w:r>
         <w:rPr>
@@ -17305,7 +17406,6 @@
         <w:rPr>
           <w:rFonts w:hint="eastAsia"/>
         </w:rPr>
-        <w:lastRenderedPageBreak/>
         <w:t>上述分析结果只有在扩展</w:t>
       </w:r>
       <w:r>
@@ -17714,6 +17814,7 @@
           <w:sz w:val="24"/>
           <w:szCs w:val="24"/>
         </w:rPr>
+        <w:lastRenderedPageBreak/>
         <w:t>定量观察的实现</w:t>
       </w:r>
       <w:bookmarkEnd w:id="49"/>
@@ -17741,7 +17842,6 @@
           <w:sz w:val="24"/>
           <w:szCs w:val="24"/>
         </w:rPr>
-        <w:lastRenderedPageBreak/>
         <w:t>对视频分析的流程</w:t>
       </w:r>
       <w:bookmarkEnd w:id="50"/>
@@ -18780,6 +18880,7 @@
         <w:ind w:firstLine="420"/>
       </w:pPr>
       <w:r>
+        <w:lastRenderedPageBreak/>
         <w:t>表</w:t>
       </w:r>
       <w:r>
@@ -18834,7 +18935,6 @@
               <w:rPr>
                 <w:color w:val="000000"/>
               </w:rPr>
-              <w:lastRenderedPageBreak/>
               <w:t>注视焦点分类</w:t>
             </w:r>
           </w:p>
@@ -25689,6 +25789,7 @@
                 <w:sz w:val="24"/>
                 <w:szCs w:val="24"/>
               </w:rPr>
+              <w:lastRenderedPageBreak/>
               <w:t>教学目标/达标程度</w:t>
             </w:r>
           </w:p>
@@ -25829,7 +25930,6 @@
                 <w:sz w:val="24"/>
                 <w:szCs w:val="24"/>
               </w:rPr>
-              <w:lastRenderedPageBreak/>
               <w:t>环节</w:t>
             </w:r>
             <w:r>
@@ -26831,6 +26931,7 @@
           <w:sz w:val="24"/>
           <w:szCs w:val="24"/>
         </w:rPr>
+        <w:lastRenderedPageBreak/>
         <w:t>（3）公平性不够</w:t>
       </w:r>
     </w:p>
@@ -26850,7 +26951,6 @@
           <w:sz w:val="24"/>
           <w:szCs w:val="24"/>
         </w:rPr>
-        <w:lastRenderedPageBreak/>
         <w:t>智能手机虽然非常普及，但也并非人人都有。对于家境贫困或者其他原因没有智能手机的学生，就无法得到这样的教学辅助资料，显得不公平。虽然有从邮箱纸质讲义等方面弥补，但因为平台不同而造成学习的灵活性、便捷程度和资源的形式不同，直接影响学生的学习效果。</w:t>
       </w:r>
     </w:p>
@@ -51488,16 +51588,16 @@
     </w:lvl>
   </w:abstractNum>
   <w:abstractNum w:abstractNumId="5">
-    <w:nsid w:val="12BA0B7D"/>
+    <w:nsid w:val="129518D7"/>
     <w:multiLevelType w:val="hybridMultilevel"/>
-    <w:tmpl w:val="BE0AF59A"/>
-    <w:lvl w:ilvl="0" w:tplc="5AFCC8EC">
+    <w:tmpl w:val="373A0D76"/>
+    <w:lvl w:ilvl="0" w:tplc="3C7CB598">
       <w:start w:val="1"/>
       <w:numFmt w:val="decimal"/>
-      <w:lvlText w:val="%1）"/>
+      <w:lvlText w:val="%1."/>
       <w:lvlJc w:val="left"/>
       <w:pPr>
-        <w:ind w:left="840" w:hanging="360"/>
+        <w:ind w:left="780" w:hanging="360"/>
       </w:pPr>
       <w:rPr>
         <w:rFonts w:hint="default"/>
@@ -51509,7 +51609,7 @@
       <w:lvlText w:val="%2)"/>
       <w:lvlJc w:val="left"/>
       <w:pPr>
-        <w:ind w:left="1320" w:hanging="420"/>
+        <w:ind w:left="1260" w:hanging="420"/>
       </w:pPr>
     </w:lvl>
     <w:lvl w:ilvl="2" w:tplc="0409001B" w:tentative="1">
@@ -51518,7 +51618,7 @@
       <w:lvlText w:val="%3."/>
       <w:lvlJc w:val="right"/>
       <w:pPr>
-        <w:ind w:left="1740" w:hanging="420"/>
+        <w:ind w:left="1680" w:hanging="420"/>
       </w:pPr>
     </w:lvl>
     <w:lvl w:ilvl="3" w:tplc="0409000F" w:tentative="1">
@@ -51527,7 +51627,7 @@
       <w:lvlText w:val="%4."/>
       <w:lvlJc w:val="left"/>
       <w:pPr>
-        <w:ind w:left="2160" w:hanging="420"/>
+        <w:ind w:left="2100" w:hanging="420"/>
       </w:pPr>
     </w:lvl>
     <w:lvl w:ilvl="4" w:tplc="04090019" w:tentative="1">
@@ -51536,7 +51636,7 @@
       <w:lvlText w:val="%5)"/>
       <w:lvlJc w:val="left"/>
       <w:pPr>
-        <w:ind w:left="2580" w:hanging="420"/>
+        <w:ind w:left="2520" w:hanging="420"/>
       </w:pPr>
     </w:lvl>
     <w:lvl w:ilvl="5" w:tplc="0409001B" w:tentative="1">
@@ -51545,7 +51645,7 @@
       <w:lvlText w:val="%6."/>
       <w:lvlJc w:val="right"/>
       <w:pPr>
-        <w:ind w:left="3000" w:hanging="420"/>
+        <w:ind w:left="2940" w:hanging="420"/>
       </w:pPr>
     </w:lvl>
     <w:lvl w:ilvl="6" w:tplc="0409000F" w:tentative="1">
@@ -51554,7 +51654,7 @@
       <w:lvlText w:val="%7."/>
       <w:lvlJc w:val="left"/>
       <w:pPr>
-        <w:ind w:left="3420" w:hanging="420"/>
+        <w:ind w:left="3360" w:hanging="420"/>
       </w:pPr>
     </w:lvl>
     <w:lvl w:ilvl="7" w:tplc="04090019" w:tentative="1">
@@ -51563,7 +51663,7 @@
       <w:lvlText w:val="%8)"/>
       <w:lvlJc w:val="left"/>
       <w:pPr>
-        <w:ind w:left="3840" w:hanging="420"/>
+        <w:ind w:left="3780" w:hanging="420"/>
       </w:pPr>
     </w:lvl>
     <w:lvl w:ilvl="8" w:tplc="0409001B" w:tentative="1">
@@ -51572,11 +51672,100 @@
       <w:lvlText w:val="%9."/>
       <w:lvlJc w:val="right"/>
       <w:pPr>
-        <w:ind w:left="4260" w:hanging="420"/>
+        <w:ind w:left="4200" w:hanging="420"/>
       </w:pPr>
     </w:lvl>
   </w:abstractNum>
   <w:abstractNum w:abstractNumId="6">
+    <w:nsid w:val="12BA0B7D"/>
+    <w:multiLevelType w:val="hybridMultilevel"/>
+    <w:tmpl w:val="BE0AF59A"/>
+    <w:lvl w:ilvl="0" w:tplc="5AFCC8EC">
+      <w:start w:val="1"/>
+      <w:numFmt w:val="decimal"/>
+      <w:lvlText w:val="%1）"/>
+      <w:lvlJc w:val="left"/>
+      <w:pPr>
+        <w:ind w:left="840" w:hanging="360"/>
+      </w:pPr>
+      <w:rPr>
+        <w:rFonts w:hint="default"/>
+      </w:rPr>
+    </w:lvl>
+    <w:lvl w:ilvl="1" w:tplc="04090019" w:tentative="1">
+      <w:start w:val="1"/>
+      <w:numFmt w:val="lowerLetter"/>
+      <w:lvlText w:val="%2)"/>
+      <w:lvlJc w:val="left"/>
+      <w:pPr>
+        <w:ind w:left="1320" w:hanging="420"/>
+      </w:pPr>
+    </w:lvl>
+    <w:lvl w:ilvl="2" w:tplc="0409001B" w:tentative="1">
+      <w:start w:val="1"/>
+      <w:numFmt w:val="lowerRoman"/>
+      <w:lvlText w:val="%3."/>
+      <w:lvlJc w:val="right"/>
+      <w:pPr>
+        <w:ind w:left="1740" w:hanging="420"/>
+      </w:pPr>
+    </w:lvl>
+    <w:lvl w:ilvl="3" w:tplc="0409000F" w:tentative="1">
+      <w:start w:val="1"/>
+      <w:numFmt w:val="decimal"/>
+      <w:lvlText w:val="%4."/>
+      <w:lvlJc w:val="left"/>
+      <w:pPr>
+        <w:ind w:left="2160" w:hanging="420"/>
+      </w:pPr>
+    </w:lvl>
+    <w:lvl w:ilvl="4" w:tplc="04090019" w:tentative="1">
+      <w:start w:val="1"/>
+      <w:numFmt w:val="lowerLetter"/>
+      <w:lvlText w:val="%5)"/>
+      <w:lvlJc w:val="left"/>
+      <w:pPr>
+        <w:ind w:left="2580" w:hanging="420"/>
+      </w:pPr>
+    </w:lvl>
+    <w:lvl w:ilvl="5" w:tplc="0409001B" w:tentative="1">
+      <w:start w:val="1"/>
+      <w:numFmt w:val="lowerRoman"/>
+      <w:lvlText w:val="%6."/>
+      <w:lvlJc w:val="right"/>
+      <w:pPr>
+        <w:ind w:left="3000" w:hanging="420"/>
+      </w:pPr>
+    </w:lvl>
+    <w:lvl w:ilvl="6" w:tplc="0409000F" w:tentative="1">
+      <w:start w:val="1"/>
+      <w:numFmt w:val="decimal"/>
+      <w:lvlText w:val="%7."/>
+      <w:lvlJc w:val="left"/>
+      <w:pPr>
+        <w:ind w:left="3420" w:hanging="420"/>
+      </w:pPr>
+    </w:lvl>
+    <w:lvl w:ilvl="7" w:tplc="04090019" w:tentative="1">
+      <w:start w:val="1"/>
+      <w:numFmt w:val="lowerLetter"/>
+      <w:lvlText w:val="%8)"/>
+      <w:lvlJc w:val="left"/>
+      <w:pPr>
+        <w:ind w:left="3840" w:hanging="420"/>
+      </w:pPr>
+    </w:lvl>
+    <w:lvl w:ilvl="8" w:tplc="0409001B" w:tentative="1">
+      <w:start w:val="1"/>
+      <w:numFmt w:val="lowerRoman"/>
+      <w:lvlText w:val="%9."/>
+      <w:lvlJc w:val="right"/>
+      <w:pPr>
+        <w:ind w:left="4260" w:hanging="420"/>
+      </w:pPr>
+    </w:lvl>
+  </w:abstractNum>
+  <w:abstractNum w:abstractNumId="7">
     <w:nsid w:val="13D464F8"/>
     <w:multiLevelType w:val="hybridMultilevel"/>
     <w:tmpl w:val="6FF811A4"/>
@@ -51662,7 +51851,7 @@
       </w:pPr>
     </w:lvl>
   </w:abstractNum>
-  <w:abstractNum w:abstractNumId="7">
+  <w:abstractNum w:abstractNumId="8">
     <w:nsid w:val="154B184D"/>
     <w:multiLevelType w:val="hybridMultilevel"/>
     <w:tmpl w:val="1B1ED540"/>
@@ -51754,7 +51943,7 @@
       </w:pPr>
     </w:lvl>
   </w:abstractNum>
-  <w:abstractNum w:abstractNumId="8">
+  <w:abstractNum w:abstractNumId="9">
     <w:nsid w:val="15BE5EEF"/>
     <w:multiLevelType w:val="multilevel"/>
     <w:tmpl w:val="15BE5EEF"/>
@@ -51843,7 +52032,7 @@
       </w:pPr>
     </w:lvl>
   </w:abstractNum>
-  <w:abstractNum w:abstractNumId="9">
+  <w:abstractNum w:abstractNumId="10">
     <w:nsid w:val="19F57356"/>
     <w:multiLevelType w:val="hybridMultilevel"/>
     <w:tmpl w:val="14EE3372"/>
@@ -51929,7 +52118,7 @@
       </w:pPr>
     </w:lvl>
   </w:abstractNum>
-  <w:abstractNum w:abstractNumId="10">
+  <w:abstractNum w:abstractNumId="11">
     <w:nsid w:val="1ED915F3"/>
     <w:multiLevelType w:val="hybridMultilevel"/>
     <w:tmpl w:val="C12AFA44"/>
@@ -52018,7 +52207,7 @@
       </w:pPr>
     </w:lvl>
   </w:abstractNum>
-  <w:abstractNum w:abstractNumId="11">
+  <w:abstractNum w:abstractNumId="12">
     <w:nsid w:val="260E264D"/>
     <w:multiLevelType w:val="hybridMultilevel"/>
     <w:tmpl w:val="81620564"/>
@@ -52107,7 +52296,7 @@
       </w:pPr>
     </w:lvl>
   </w:abstractNum>
-  <w:abstractNum w:abstractNumId="12">
+  <w:abstractNum w:abstractNumId="13">
     <w:nsid w:val="264B3C1D"/>
     <w:multiLevelType w:val="hybridMultilevel"/>
     <w:tmpl w:val="EFEE29CA"/>
@@ -52196,7 +52385,7 @@
       </w:pPr>
     </w:lvl>
   </w:abstractNum>
-  <w:abstractNum w:abstractNumId="13">
+  <w:abstractNum w:abstractNumId="14">
     <w:nsid w:val="26B81C1B"/>
     <w:multiLevelType w:val="hybridMultilevel"/>
     <w:tmpl w:val="E62A8CF8"/>
@@ -52285,7 +52474,7 @@
       </w:pPr>
     </w:lvl>
   </w:abstractNum>
-  <w:abstractNum w:abstractNumId="14">
+  <w:abstractNum w:abstractNumId="15">
     <w:nsid w:val="278E310D"/>
     <w:multiLevelType w:val="hybridMultilevel"/>
     <w:tmpl w:val="0F7C8A7A"/>
@@ -52374,7 +52563,7 @@
       </w:pPr>
     </w:lvl>
   </w:abstractNum>
-  <w:abstractNum w:abstractNumId="15">
+  <w:abstractNum w:abstractNumId="16">
     <w:nsid w:val="2C7E2B1A"/>
     <w:multiLevelType w:val="hybridMultilevel"/>
     <w:tmpl w:val="C890B5BA"/>
@@ -52463,7 +52652,7 @@
       </w:pPr>
     </w:lvl>
   </w:abstractNum>
-  <w:abstractNum w:abstractNumId="16">
+  <w:abstractNum w:abstractNumId="17">
     <w:nsid w:val="2D8458A1"/>
     <w:multiLevelType w:val="hybridMultilevel"/>
     <w:tmpl w:val="A0127120"/>
@@ -52549,7 +52738,7 @@
       </w:pPr>
     </w:lvl>
   </w:abstractNum>
-  <w:abstractNum w:abstractNumId="17">
+  <w:abstractNum w:abstractNumId="18">
     <w:nsid w:val="308F197D"/>
     <w:multiLevelType w:val="hybridMultilevel"/>
     <w:tmpl w:val="F73424F4"/>
@@ -52638,7 +52827,7 @@
       </w:pPr>
     </w:lvl>
   </w:abstractNum>
-  <w:abstractNum w:abstractNumId="18">
+  <w:abstractNum w:abstractNumId="19">
     <w:nsid w:val="32BC0402"/>
     <w:multiLevelType w:val="hybridMultilevel"/>
     <w:tmpl w:val="97C4D166"/>
@@ -52727,7 +52916,7 @@
       </w:pPr>
     </w:lvl>
   </w:abstractNum>
-  <w:abstractNum w:abstractNumId="19">
+  <w:abstractNum w:abstractNumId="20">
     <w:nsid w:val="330333FB"/>
     <w:multiLevelType w:val="hybridMultilevel"/>
     <w:tmpl w:val="20AA9464"/>
@@ -52813,7 +53002,7 @@
       </w:pPr>
     </w:lvl>
   </w:abstractNum>
-  <w:abstractNum w:abstractNumId="20">
+  <w:abstractNum w:abstractNumId="21">
     <w:nsid w:val="34A0092D"/>
     <w:multiLevelType w:val="hybridMultilevel"/>
     <w:tmpl w:val="5CAC8AAA"/>
@@ -52902,7 +53091,7 @@
       </w:pPr>
     </w:lvl>
   </w:abstractNum>
-  <w:abstractNum w:abstractNumId="21">
+  <w:abstractNum w:abstractNumId="22">
     <w:nsid w:val="35A52991"/>
     <w:multiLevelType w:val="hybridMultilevel"/>
     <w:tmpl w:val="9D3443FE"/>
@@ -53015,7 +53204,7 @@
       </w:rPr>
     </w:lvl>
   </w:abstractNum>
-  <w:abstractNum w:abstractNumId="22">
+  <w:abstractNum w:abstractNumId="23">
     <w:nsid w:val="36397586"/>
     <w:multiLevelType w:val="hybridMultilevel"/>
     <w:tmpl w:val="1D98BCFE"/>
@@ -53104,7 +53293,7 @@
       </w:pPr>
     </w:lvl>
   </w:abstractNum>
-  <w:abstractNum w:abstractNumId="23">
+  <w:abstractNum w:abstractNumId="24">
     <w:nsid w:val="399E226C"/>
     <w:multiLevelType w:val="hybridMultilevel"/>
     <w:tmpl w:val="3F0E8FA2"/>
@@ -53196,7 +53385,7 @@
       </w:pPr>
     </w:lvl>
   </w:abstractNum>
-  <w:abstractNum w:abstractNumId="24">
+  <w:abstractNum w:abstractNumId="25">
     <w:nsid w:val="3A840A7F"/>
     <w:multiLevelType w:val="hybridMultilevel"/>
     <w:tmpl w:val="ABC8A024"/>
@@ -53285,7 +53474,7 @@
       </w:pPr>
     </w:lvl>
   </w:abstractNum>
-  <w:abstractNum w:abstractNumId="25">
+  <w:abstractNum w:abstractNumId="26">
     <w:nsid w:val="3B62508C"/>
     <w:multiLevelType w:val="hybridMultilevel"/>
     <w:tmpl w:val="9EBC1E0C"/>
@@ -53374,7 +53563,7 @@
       </w:pPr>
     </w:lvl>
   </w:abstractNum>
-  <w:abstractNum w:abstractNumId="26">
+  <w:abstractNum w:abstractNumId="27">
     <w:nsid w:val="3F8F0761"/>
     <w:multiLevelType w:val="hybridMultilevel"/>
     <w:tmpl w:val="B288A854"/>
@@ -53463,7 +53652,7 @@
       </w:pPr>
     </w:lvl>
   </w:abstractNum>
-  <w:abstractNum w:abstractNumId="27">
+  <w:abstractNum w:abstractNumId="28">
     <w:nsid w:val="453A0C94"/>
     <w:multiLevelType w:val="hybridMultilevel"/>
     <w:tmpl w:val="DF2C5E6C"/>
@@ -53553,7 +53742,7 @@
       </w:pPr>
     </w:lvl>
   </w:abstractNum>
-  <w:abstractNum w:abstractNumId="28">
+  <w:abstractNum w:abstractNumId="29">
     <w:nsid w:val="50BF7D46"/>
     <w:multiLevelType w:val="hybridMultilevel"/>
     <w:tmpl w:val="17CEC0F2"/>
@@ -53642,7 +53831,7 @@
       </w:pPr>
     </w:lvl>
   </w:abstractNum>
-  <w:abstractNum w:abstractNumId="29">
+  <w:abstractNum w:abstractNumId="30">
     <w:nsid w:val="536471EA"/>
     <w:multiLevelType w:val="hybridMultilevel"/>
     <w:tmpl w:val="F3A0C4B6"/>
@@ -53728,7 +53917,7 @@
       </w:pPr>
     </w:lvl>
   </w:abstractNum>
-  <w:abstractNum w:abstractNumId="30">
+  <w:abstractNum w:abstractNumId="31">
     <w:nsid w:val="553D4C9B"/>
     <w:multiLevelType w:val="hybridMultilevel"/>
     <w:tmpl w:val="65748AC6"/>
@@ -53817,7 +54006,7 @@
       </w:pPr>
     </w:lvl>
   </w:abstractNum>
-  <w:abstractNum w:abstractNumId="31">
+  <w:abstractNum w:abstractNumId="32">
     <w:nsid w:val="5ABF1FE6"/>
     <w:multiLevelType w:val="hybridMultilevel"/>
     <w:tmpl w:val="CA801E92"/>
@@ -53903,7 +54092,7 @@
       </w:pPr>
     </w:lvl>
   </w:abstractNum>
-  <w:abstractNum w:abstractNumId="32">
+  <w:abstractNum w:abstractNumId="33">
     <w:nsid w:val="5AE54DF3"/>
     <w:multiLevelType w:val="hybridMultilevel"/>
     <w:tmpl w:val="6BE6CE9E"/>
@@ -53992,7 +54181,7 @@
       </w:pPr>
     </w:lvl>
   </w:abstractNum>
-  <w:abstractNum w:abstractNumId="33">
+  <w:abstractNum w:abstractNumId="34">
     <w:nsid w:val="5DFF4B26"/>
     <w:multiLevelType w:val="hybridMultilevel"/>
     <w:tmpl w:val="6702411C"/>
@@ -54081,7 +54270,7 @@
       </w:pPr>
     </w:lvl>
   </w:abstractNum>
-  <w:abstractNum w:abstractNumId="34">
+  <w:abstractNum w:abstractNumId="35">
     <w:nsid w:val="6A883953"/>
     <w:multiLevelType w:val="hybridMultilevel"/>
     <w:tmpl w:val="A920CDEA"/>
@@ -54170,7 +54359,7 @@
       </w:pPr>
     </w:lvl>
   </w:abstractNum>
-  <w:abstractNum w:abstractNumId="35">
+  <w:abstractNum w:abstractNumId="36">
     <w:nsid w:val="6F8B6CD1"/>
     <w:multiLevelType w:val="hybridMultilevel"/>
     <w:tmpl w:val="8D3E26C8"/>
@@ -54259,7 +54448,7 @@
       </w:pPr>
     </w:lvl>
   </w:abstractNum>
-  <w:abstractNum w:abstractNumId="36">
+  <w:abstractNum w:abstractNumId="37">
     <w:nsid w:val="72E87270"/>
     <w:multiLevelType w:val="hybridMultilevel"/>
     <w:tmpl w:val="30B28F04"/>
@@ -54348,7 +54537,7 @@
       </w:pPr>
     </w:lvl>
   </w:abstractNum>
-  <w:abstractNum w:abstractNumId="37">
+  <w:abstractNum w:abstractNumId="38">
     <w:nsid w:val="75FC130E"/>
     <w:multiLevelType w:val="hybridMultilevel"/>
     <w:tmpl w:val="53F08062"/>
@@ -54437,7 +54626,7 @@
       </w:pPr>
     </w:lvl>
   </w:abstractNum>
-  <w:abstractNum w:abstractNumId="38">
+  <w:abstractNum w:abstractNumId="39">
     <w:nsid w:val="78215DA2"/>
     <w:multiLevelType w:val="hybridMultilevel"/>
     <w:tmpl w:val="24868B1E"/>
@@ -54526,7 +54715,7 @@
       </w:pPr>
     </w:lvl>
   </w:abstractNum>
-  <w:abstractNum w:abstractNumId="39">
+  <w:abstractNum w:abstractNumId="40">
     <w:nsid w:val="78482F8B"/>
     <w:multiLevelType w:val="hybridMultilevel"/>
     <w:tmpl w:val="5706F80E"/>
@@ -54613,124 +54802,127 @@
     </w:lvl>
   </w:abstractNum>
   <w:num w:numId="1">
+    <w:abstractNumId w:val="19"/>
+  </w:num>
+  <w:num w:numId="2">
+    <w:abstractNumId w:val="25"/>
+  </w:num>
+  <w:num w:numId="3">
+    <w:abstractNumId w:val="15"/>
+  </w:num>
+  <w:num w:numId="4">
     <w:abstractNumId w:val="18"/>
   </w:num>
-  <w:num w:numId="2">
-    <w:abstractNumId w:val="24"/>
-  </w:num>
-  <w:num w:numId="3">
-    <w:abstractNumId w:val="14"/>
-  </w:num>
-  <w:num w:numId="4">
-    <w:abstractNumId w:val="17"/>
-  </w:num>
   <w:num w:numId="5">
-    <w:abstractNumId w:val="35"/>
+    <w:abstractNumId w:val="36"/>
   </w:num>
   <w:num w:numId="6">
-    <w:abstractNumId w:val="15"/>
+    <w:abstractNumId w:val="16"/>
   </w:num>
   <w:num w:numId="7">
+    <w:abstractNumId w:val="12"/>
+  </w:num>
+  <w:num w:numId="8">
     <w:abstractNumId w:val="11"/>
   </w:num>
-  <w:num w:numId="8">
-    <w:abstractNumId w:val="10"/>
-  </w:num>
   <w:num w:numId="9">
-    <w:abstractNumId w:val="37"/>
+    <w:abstractNumId w:val="38"/>
   </w:num>
   <w:num w:numId="10">
-    <w:abstractNumId w:val="25"/>
+    <w:abstractNumId w:val="26"/>
   </w:num>
   <w:num w:numId="11">
-    <w:abstractNumId w:val="20"/>
+    <w:abstractNumId w:val="21"/>
   </w:num>
   <w:num w:numId="12">
     <w:abstractNumId w:val="1"/>
   </w:num>
   <w:num w:numId="13">
-    <w:abstractNumId w:val="5"/>
+    <w:abstractNumId w:val="6"/>
   </w:num>
   <w:num w:numId="14">
-    <w:abstractNumId w:val="36"/>
+    <w:abstractNumId w:val="37"/>
   </w:num>
   <w:num w:numId="15">
-    <w:abstractNumId w:val="22"/>
+    <w:abstractNumId w:val="23"/>
   </w:num>
   <w:num w:numId="16">
-    <w:abstractNumId w:val="38"/>
+    <w:abstractNumId w:val="39"/>
   </w:num>
   <w:num w:numId="17">
-    <w:abstractNumId w:val="28"/>
+    <w:abstractNumId w:val="29"/>
   </w:num>
   <w:num w:numId="18">
-    <w:abstractNumId w:val="34"/>
+    <w:abstractNumId w:val="35"/>
   </w:num>
   <w:num w:numId="19">
     <w:abstractNumId w:val="4"/>
   </w:num>
   <w:num w:numId="20">
-    <w:abstractNumId w:val="8"/>
+    <w:abstractNumId w:val="9"/>
   </w:num>
   <w:num w:numId="21">
-    <w:abstractNumId w:val="9"/>
+    <w:abstractNumId w:val="10"/>
   </w:num>
   <w:num w:numId="22">
     <w:abstractNumId w:val="3"/>
   </w:num>
   <w:num w:numId="23">
-    <w:abstractNumId w:val="16"/>
+    <w:abstractNumId w:val="17"/>
   </w:num>
   <w:num w:numId="24">
-    <w:abstractNumId w:val="27"/>
+    <w:abstractNumId w:val="28"/>
   </w:num>
   <w:num w:numId="25">
-    <w:abstractNumId w:val="13"/>
+    <w:abstractNumId w:val="14"/>
   </w:num>
   <w:num w:numId="26">
-    <w:abstractNumId w:val="19"/>
+    <w:abstractNumId w:val="20"/>
   </w:num>
   <w:num w:numId="27">
+    <w:abstractNumId w:val="8"/>
+  </w:num>
+  <w:num w:numId="28">
+    <w:abstractNumId w:val="24"/>
+  </w:num>
+  <w:num w:numId="29">
+    <w:abstractNumId w:val="40"/>
+  </w:num>
+  <w:num w:numId="30">
     <w:abstractNumId w:val="7"/>
   </w:num>
-  <w:num w:numId="28">
-    <w:abstractNumId w:val="23"/>
-  </w:num>
-  <w:num w:numId="29">
-    <w:abstractNumId w:val="39"/>
-  </w:num>
-  <w:num w:numId="30">
-    <w:abstractNumId w:val="6"/>
-  </w:num>
   <w:num w:numId="31">
-    <w:abstractNumId w:val="29"/>
+    <w:abstractNumId w:val="30"/>
   </w:num>
   <w:num w:numId="32">
-    <w:abstractNumId w:val="33"/>
+    <w:abstractNumId w:val="34"/>
   </w:num>
   <w:num w:numId="33">
-    <w:abstractNumId w:val="21"/>
+    <w:abstractNumId w:val="22"/>
   </w:num>
   <w:num w:numId="34">
-    <w:abstractNumId w:val="32"/>
+    <w:abstractNumId w:val="33"/>
   </w:num>
   <w:num w:numId="35">
     <w:abstractNumId w:val="2"/>
   </w:num>
   <w:num w:numId="36">
-    <w:abstractNumId w:val="30"/>
+    <w:abstractNumId w:val="31"/>
   </w:num>
   <w:num w:numId="37">
     <w:abstractNumId w:val="0"/>
   </w:num>
   <w:num w:numId="38">
-    <w:abstractNumId w:val="12"/>
+    <w:abstractNumId w:val="13"/>
   </w:num>
   <w:num w:numId="39">
-    <w:abstractNumId w:val="31"/>
+    <w:abstractNumId w:val="32"/>
   </w:num>
   <w:num w:numId="40">
-    <w:abstractNumId w:val="26"/>
+    <w:abstractNumId w:val="27"/>
+  </w:num>
+  <w:num w:numId="41">
+    <w:abstractNumId w:val="5"/>
   </w:num>
 </w:numbering>
 </file>
@@ -56053,7 +56245,7 @@
 </file>
 
 <file path=customXml/itemProps1.xml><?xml version="1.0" encoding="utf-8"?>
-<ds:datastoreItem xmlns:ds="http://schemas.openxmlformats.org/officeDocument/2006/customXml" ds:itemID="{3B1433FA-CAEC-43E6-921B-47B705944ECD}">
+<ds:datastoreItem xmlns:ds="http://schemas.openxmlformats.org/officeDocument/2006/customXml" ds:itemID="{AF191095-345A-4409-A5D6-A4A665B45C98}">
   <ds:schemaRefs>
     <ds:schemaRef ds:uri="http://schemas.openxmlformats.org/officeDocument/2006/bibliography"/>
   </ds:schemaRefs>

</xml_diff>